<commit_message>
Edited the use case document.
</commit_message>
<xml_diff>
--- a/OurReference/Twist_Use_Case_editable.docx
+++ b/OurReference/Twist_Use_Case_editable.docx
@@ -13,14 +13,7 @@
           <w:rFonts w:ascii="LiberationSerif" w:hAnsi="LiberationSerif"/>
           <w:sz w:val="24"/>
         </w:rPr>
-        <w:t xml:space="preserve">CMST 283 – TWIST Use Case </w:t>
-      </w:r>
-      <w:r>
-        <w:rPr>
-          <w:rFonts w:ascii="LiberationSerif" w:hAnsi="LiberationSerif"/>
-          <w:sz w:val="24"/>
-        </w:rPr>
-        <w:t>1.1</w:t>
+        <w:t>CMST 283 – TWIST Use Case 1.1</w:t>
       </w:r>
     </w:p>
     <w:p>
@@ -33,21 +26,68 @@
         </w:rPr>
       </w:pPr>
       <w:r>
-        <w:rPr/>
+        <w:rPr>
+          <w:rFonts w:ascii="LiberationSerif" w:hAnsi="LiberationSerif"/>
+          <w:sz w:val="24"/>
+        </w:rPr>
       </w:r>
     </w:p>
     <w:p>
       <w:pPr>
         <w:pStyle w:val="Normal"/>
         <w:jc w:val="center"/>
-        <w:rPr/>
-      </w:pPr>
-      <w:r>
         <w:rPr>
           <w:rFonts w:ascii="LiberationSerif" w:hAnsi="LiberationSerif"/>
           <w:sz w:val="24"/>
         </w:rPr>
-        <w:t>&lt;insert image here&gt;</w:t>
+      </w:pPr>
+      <w:r>
+        <w:rPr/>
+        <w:drawing>
+          <wp:anchor behindDoc="0" distT="0" distB="0" distL="0" distR="0" simplePos="0" locked="0" layoutInCell="1" allowOverlap="1" relativeHeight="2">
+            <wp:simplePos x="0" y="0"/>
+            <wp:positionH relativeFrom="column">
+              <wp:align>center</wp:align>
+            </wp:positionH>
+            <wp:positionV relativeFrom="paragraph">
+              <wp:posOffset>635</wp:posOffset>
+            </wp:positionV>
+            <wp:extent cx="6332220" cy="4476750"/>
+            <wp:effectExtent l="0" t="0" r="0" b="0"/>
+            <wp:wrapSquare wrapText="largest"/>
+            <wp:docPr id="1" name="Image1" descr=""/>
+            <wp:cNvGraphicFramePr>
+              <a:graphicFrameLocks xmlns:a="http://schemas.openxmlformats.org/drawingml/2006/main" noChangeAspect="1"/>
+            </wp:cNvGraphicFramePr>
+            <a:graphic xmlns:a="http://schemas.openxmlformats.org/drawingml/2006/main">
+              <a:graphicData uri="http://schemas.openxmlformats.org/drawingml/2006/picture">
+                <pic:pic xmlns:pic="http://schemas.openxmlformats.org/drawingml/2006/picture">
+                  <pic:nvPicPr>
+                    <pic:cNvPr id="1" name="Image1" descr=""/>
+                    <pic:cNvPicPr>
+                      <a:picLocks noChangeAspect="1" noChangeArrowheads="1"/>
+                    </pic:cNvPicPr>
+                  </pic:nvPicPr>
+                  <pic:blipFill>
+                    <a:blip r:embed="rId2"/>
+                    <a:stretch>
+                      <a:fillRect/>
+                    </a:stretch>
+                  </pic:blipFill>
+                  <pic:spPr bwMode="auto">
+                    <a:xfrm>
+                      <a:off x="0" y="0"/>
+                      <a:ext cx="6332220" cy="4476750"/>
+                    </a:xfrm>
+                    <a:prstGeom prst="rect">
+                      <a:avLst/>
+                    </a:prstGeom>
+                  </pic:spPr>
+                </pic:pic>
+              </a:graphicData>
+            </a:graphic>
+          </wp:anchor>
+        </w:drawing>
       </w:r>
     </w:p>
     <w:p>
@@ -60,7 +100,10 @@
         </w:rPr>
       </w:pPr>
       <w:r>
-        <w:rPr/>
+        <w:rPr>
+          <w:rFonts w:ascii="LiberationSerif" w:hAnsi="LiberationSerif"/>
+          <w:sz w:val="24"/>
+        </w:rPr>
       </w:r>
     </w:p>
     <w:tbl>
@@ -77,7 +120,7 @@
       </w:tblPr>
       <w:tblGrid>
         <w:gridCol w:w="4986"/>
-        <w:gridCol w:w="4986"/>
+        <w:gridCol w:w="4985"/>
       </w:tblGrid>
       <w:tr>
         <w:trPr/>
@@ -134,7 +177,7 @@
         </w:tc>
         <w:tc>
           <w:tcPr>
-            <w:tcW w:w="4986" w:type="dxa"/>
+            <w:tcW w:w="4985" w:type="dxa"/>
             <w:tcBorders>
               <w:top w:val="single" w:sz="4" w:space="0" w:color="000000"/>
               <w:left w:val="single" w:sz="4" w:space="0" w:color="000000"/>
@@ -180,24 +223,7 @@
                 <w:szCs w:val="24"/>
                 <w:u w:val="none"/>
               </w:rPr>
-              <w:t xml:space="preserve">Event </w:t>
-            </w:r>
-            <w:r>
-              <w:rPr>
-                <w:b w:val="false"/>
-                <w:bCs w:val="false"/>
-                <w:i w:val="false"/>
-                <w:iCs w:val="false"/>
-                <w:strike w:val="false"/>
-                <w:dstrike w:val="false"/>
-                <w:outline w:val="false"/>
-                <w:shadow w:val="false"/>
-                <w:color w:val="000000"/>
-                <w:sz w:val="24"/>
-                <w:szCs w:val="24"/>
-                <w:u w:val="none"/>
-              </w:rPr>
-              <w:t>Scheduling</w:t>
+              <w:t>Event Scheduling</w:t>
             </w:r>
           </w:p>
         </w:tc>
@@ -256,7 +282,7 @@
         </w:tc>
         <w:tc>
           <w:tcPr>
-            <w:tcW w:w="4986" w:type="dxa"/>
+            <w:tcW w:w="4985" w:type="dxa"/>
             <w:tcBorders>
               <w:left w:val="single" w:sz="4" w:space="0" w:color="000000"/>
               <w:bottom w:val="single" w:sz="4" w:space="0" w:color="000000"/>
@@ -360,7 +386,7 @@
         </w:tc>
         <w:tc>
           <w:tcPr>
-            <w:tcW w:w="4986" w:type="dxa"/>
+            <w:tcW w:w="4985" w:type="dxa"/>
             <w:tcBorders>
               <w:left w:val="single" w:sz="4" w:space="0" w:color="000000"/>
               <w:bottom w:val="single" w:sz="4" w:space="0" w:color="000000"/>
@@ -464,7 +490,7 @@
         </w:tc>
         <w:tc>
           <w:tcPr>
-            <w:tcW w:w="4986" w:type="dxa"/>
+            <w:tcW w:w="4985" w:type="dxa"/>
             <w:tcBorders>
               <w:left w:val="single" w:sz="4" w:space="0" w:color="000000"/>
               <w:bottom w:val="single" w:sz="4" w:space="0" w:color="000000"/>
@@ -568,7 +594,7 @@
         </w:tc>
         <w:tc>
           <w:tcPr>
-            <w:tcW w:w="4986" w:type="dxa"/>
+            <w:tcW w:w="4985" w:type="dxa"/>
             <w:tcBorders>
               <w:left w:val="single" w:sz="4" w:space="0" w:color="000000"/>
               <w:bottom w:val="single" w:sz="4" w:space="0" w:color="000000"/>
@@ -587,21 +613,7 @@
                 <w:rFonts w:ascii="LiberationSerif" w:hAnsi="LiberationSerif"/>
                 <w:sz w:val="24"/>
               </w:rPr>
-              <w:t xml:space="preserve">- </w:t>
-            </w:r>
-            <w:r>
-              <w:rPr>
-                <w:rFonts w:ascii="LiberationSerif" w:hAnsi="LiberationSerif"/>
-                <w:sz w:val="24"/>
-              </w:rPr>
-              <w:t>Obtain r</w:t>
-            </w:r>
-            <w:r>
-              <w:rPr>
-                <w:rFonts w:ascii="LiberationSerif" w:hAnsi="LiberationSerif"/>
-                <w:sz w:val="24"/>
-              </w:rPr>
-              <w:t>oom #’s and their capacities</w:t>
+              <w:t>- Obtain room #’s and their capacities</w:t>
             </w:r>
           </w:p>
           <w:p>
@@ -701,7 +713,7 @@
         </w:tc>
         <w:tc>
           <w:tcPr>
-            <w:tcW w:w="4986" w:type="dxa"/>
+            <w:tcW w:w="4985" w:type="dxa"/>
             <w:tcBorders>
               <w:left w:val="single" w:sz="4" w:space="0" w:color="000000"/>
               <w:bottom w:val="single" w:sz="4" w:space="0" w:color="000000"/>
@@ -746,6 +758,7 @@
                 <w:szCs w:val="24"/>
                 <w:u w:val="none"/>
               </w:rPr>
+              <w:t>Speakers and prospective students become aware of the annual TWIST event.</w:t>
             </w:r>
           </w:p>
         </w:tc>
@@ -804,7 +817,7 @@
         </w:tc>
         <w:tc>
           <w:tcPr>
-            <w:tcW w:w="4986" w:type="dxa"/>
+            <w:tcW w:w="4985" w:type="dxa"/>
             <w:tcBorders>
               <w:left w:val="single" w:sz="4" w:space="0" w:color="000000"/>
               <w:bottom w:val="single" w:sz="4" w:space="0" w:color="000000"/>
@@ -849,6 +862,7 @@
                 <w:szCs w:val="24"/>
                 <w:u w:val="none"/>
               </w:rPr>
+              <w:t>A large number of schedules will be prepared and provided for the attendees of the TWIST event.</w:t>
             </w:r>
           </w:p>
         </w:tc>
@@ -907,7 +921,7 @@
         </w:tc>
         <w:tc>
           <w:tcPr>
-            <w:tcW w:w="4986" w:type="dxa"/>
+            <w:tcW w:w="4985" w:type="dxa"/>
             <w:tcBorders>
               <w:left w:val="single" w:sz="4" w:space="0" w:color="000000"/>
               <w:bottom w:val="single" w:sz="4" w:space="0" w:color="000000"/>
@@ -1011,7 +1025,7 @@
         </w:tc>
         <w:tc>
           <w:tcPr>
-            <w:tcW w:w="4986" w:type="dxa"/>
+            <w:tcW w:w="4985" w:type="dxa"/>
             <w:tcBorders>
               <w:left w:val="single" w:sz="4" w:space="0" w:color="000000"/>
               <w:bottom w:val="single" w:sz="4" w:space="0" w:color="000000"/>
@@ -1056,6 +1070,7 @@
                 <w:szCs w:val="24"/>
                 <w:u w:val="none"/>
               </w:rPr>
+              <w:t>People register for the TWIST event, their information is stored in a database, and this data is used to create schedules.</w:t>
             </w:r>
           </w:p>
         </w:tc>
@@ -1114,7 +1129,7 @@
         </w:tc>
         <w:tc>
           <w:tcPr>
-            <w:tcW w:w="4986" w:type="dxa"/>
+            <w:tcW w:w="4985" w:type="dxa"/>
             <w:tcBorders>
               <w:left w:val="single" w:sz="4" w:space="0" w:color="000000"/>
               <w:bottom w:val="single" w:sz="4" w:space="0" w:color="000000"/>
@@ -1159,6 +1174,7 @@
                 <w:szCs w:val="24"/>
                 <w:u w:val="none"/>
               </w:rPr>
+              <w:t>--</w:t>
             </w:r>
           </w:p>
         </w:tc>
@@ -1217,7 +1233,7 @@
         </w:tc>
         <w:tc>
           <w:tcPr>
-            <w:tcW w:w="4986" w:type="dxa"/>
+            <w:tcW w:w="4985" w:type="dxa"/>
             <w:tcBorders>
               <w:left w:val="single" w:sz="4" w:space="0" w:color="000000"/>
               <w:bottom w:val="single" w:sz="4" w:space="0" w:color="000000"/>
@@ -1262,6 +1278,7 @@
                 <w:szCs w:val="24"/>
                 <w:u w:val="none"/>
               </w:rPr>
+              <w:t>A minimal quantity of people, or no people at all, register to take part in the TWIST event.</w:t>
             </w:r>
           </w:p>
         </w:tc>
@@ -1320,7 +1337,7 @@
         </w:tc>
         <w:tc>
           <w:tcPr>
-            <w:tcW w:w="4986" w:type="dxa"/>
+            <w:tcW w:w="4985" w:type="dxa"/>
             <w:tcBorders>
               <w:left w:val="single" w:sz="4" w:space="0" w:color="000000"/>
               <w:bottom w:val="single" w:sz="4" w:space="0" w:color="000000"/>
@@ -1587,7 +1604,7 @@
         </w:tc>
         <w:tc>
           <w:tcPr>
-            <w:tcW w:w="4986" w:type="dxa"/>
+            <w:tcW w:w="4985" w:type="dxa"/>
             <w:tcBorders>
               <w:left w:val="single" w:sz="4" w:space="0" w:color="000000"/>
               <w:bottom w:val="single" w:sz="4" w:space="0" w:color="000000"/>
@@ -1632,6 +1649,7 @@
                 <w:szCs w:val="24"/>
                 <w:u w:val="none"/>
               </w:rPr>
+              <w:t>--</w:t>
             </w:r>
           </w:p>
         </w:tc>
@@ -1647,17 +1665,17 @@
         </w:rPr>
       </w:pPr>
       <w:r>
-        <w:rPr/>
+        <w:rPr>
+          <w:rFonts w:ascii="LiberationSerif" w:hAnsi="LiberationSerif"/>
+          <w:sz w:val="24"/>
+        </w:rPr>
       </w:r>
     </w:p>
     <w:p>
       <w:pPr>
         <w:pStyle w:val="Normal"/>
         <w:jc w:val="left"/>
-        <w:rPr>
-          <w:rFonts w:ascii="LiberationSerif" w:hAnsi="LiberationSerif"/>
-          <w:sz w:val="24"/>
-        </w:rPr>
+        <w:rPr/>
       </w:pPr>
       <w:r>
         <w:rPr/>
@@ -1670,7 +1688,7 @@
       <w:pgNumType w:fmt="decimal"/>
       <w:formProt w:val="false"/>
       <w:textDirection w:val="lrTb"/>
-      <w:docGrid w:type="default" w:linePitch="312" w:charSpace="4294961151"/>
+      <w:docGrid w:type="default" w:linePitch="312" w:charSpace="0"/>
     </w:sectPr>
   </w:body>
 </w:document>
@@ -1683,15 +1701,12 @@
       <w:rPr>
         <w:rFonts w:ascii="Liberation Serif" w:hAnsi="Liberation Serif" w:eastAsia="NSimSun" w:cs="Lucida Sans"/>
         <w:kern w:val="2"/>
-        <w:sz w:val="24"/>
         <w:szCs w:val="24"/>
         <w:lang w:val="en-US" w:eastAsia="zh-CN" w:bidi="hi-IN"/>
       </w:rPr>
     </w:rPrDefault>
     <w:pPrDefault>
-      <w:pPr>
-        <w:widowControl/>
-      </w:pPr>
+      <w:pPr/>
     </w:pPrDefault>
   </w:docDefaults>
   <w:style w:type="paragraph" w:styleId="Normal">
@@ -1699,6 +1714,8 @@
     <w:qFormat/>
     <w:pPr>
       <w:widowControl/>
+      <w:bidi w:val="0"/>
+      <w:jc w:val="left"/>
     </w:pPr>
     <w:rPr>
       <w:rFonts w:ascii="Liberation Serif" w:hAnsi="Liberation Serif" w:eastAsia="NSimSun" w:cs="Lucida Sans"/>

</xml_diff>